<commit_message>
Update Documentation to v2.1.0
</commit_message>
<xml_diff>
--- a/Documentation/API Documentation.docx
+++ b/Documentation/API Documentation.docx
@@ -642,57 +642,23 @@
                   <w:rFonts w:ascii="Century Gothic" w:hAnsi="Century Gothic"/>
                   <w:lang w:val="en-US"/>
                 </w:rPr>
-                <w:t>API Error Handling</w:t>
+                <w:t>API Error H</w:t>
               </w:r>
-            </w:hyperlink>
-          </w:p>
-        </w:tc>
-        <w:tc>
-          <w:tcPr>
-            <w:tcW w:w="5341" w:type="dxa"/>
-            <w:vAlign w:val="center"/>
-          </w:tcPr>
-          <w:p>
-            <w:pPr>
-              <w:spacing w:line="600" w:lineRule="auto"/>
-              <w:jc w:val="right"/>
-              <w:rPr>
-                <w:rFonts w:ascii="Century Gothic" w:hAnsi="Century Gothic"/>
-                <w:lang w:val="en-US"/>
-              </w:rPr>
-            </w:pPr>
-            <w:r>
-              <w:rPr>
-                <w:rFonts w:ascii="Century Gothic" w:hAnsi="Century Gothic"/>
-                <w:lang w:val="en-US"/>
-              </w:rPr>
-              <w:t>9</w:t>
-            </w:r>
-          </w:p>
-        </w:tc>
-      </w:tr>
-      <w:tr>
-        <w:tc>
-          <w:tcPr>
-            <w:tcW w:w="5341" w:type="dxa"/>
-            <w:vAlign w:val="center"/>
-          </w:tcPr>
-          <w:p>
-            <w:pPr>
-              <w:spacing w:line="600" w:lineRule="auto"/>
-              <w:rPr>
-                <w:rFonts w:ascii="Century Gothic" w:hAnsi="Century Gothic"/>
-                <w:lang w:val="en-US"/>
-              </w:rPr>
-            </w:pPr>
-            <w:hyperlink w:anchor="ApiAuth" w:history="1">
               <w:r>
                 <w:rPr>
                   <w:rStyle w:val="Hyperlink"/>
                   <w:rFonts w:ascii="Century Gothic" w:hAnsi="Century Gothic"/>
                   <w:lang w:val="en-US"/>
                 </w:rPr>
-                <w:t>API Authentication</w:t>
+                <w:t>a</w:t>
+              </w:r>
+              <w:r>
+                <w:rPr>
+                  <w:rStyle w:val="Hyperlink"/>
+                  <w:rFonts w:ascii="Century Gothic" w:hAnsi="Century Gothic"/>
+                  <w:lang w:val="en-US"/>
+                </w:rPr>
+                <w:t>ndling</w:t>
               </w:r>
             </w:hyperlink>
           </w:p>
@@ -735,14 +701,38 @@
                 <w:lang w:val="en-US"/>
               </w:rPr>
             </w:pPr>
-            <w:hyperlink w:anchor="SdkIntro" w:history="1">
+            <w:hyperlink w:anchor="ApiAuth" w:history="1">
               <w:r>
                 <w:rPr>
                   <w:rStyle w:val="Hyperlink"/>
                   <w:rFonts w:ascii="Century Gothic" w:hAnsi="Century Gothic"/>
                   <w:lang w:val="en-US"/>
                 </w:rPr>
-                <w:t>SDK Introduction</w:t>
+                <w:t>API Authe</w:t>
+              </w:r>
+              <w:r>
+                <w:rPr>
+                  <w:rStyle w:val="Hyperlink"/>
+                  <w:rFonts w:ascii="Century Gothic" w:hAnsi="Century Gothic"/>
+                  <w:lang w:val="en-US"/>
+                </w:rPr>
+                <w:t>n</w:t>
+              </w:r>
+              <w:r>
+                <w:rPr>
+                  <w:rStyle w:val="Hyperlink"/>
+                  <w:rFonts w:ascii="Century Gothic" w:hAnsi="Century Gothic"/>
+                  <w:lang w:val="en-US"/>
+                </w:rPr>
+                <w:t>t</w:t>
+              </w:r>
+              <w:r>
+                <w:rPr>
+                  <w:rStyle w:val="Hyperlink"/>
+                  <w:rFonts w:ascii="Century Gothic" w:hAnsi="Century Gothic"/>
+                  <w:lang w:val="en-US"/>
+                </w:rPr>
+                <w:t>ication</w:t>
               </w:r>
             </w:hyperlink>
           </w:p>
@@ -766,7 +756,80 @@
                 <w:rFonts w:ascii="Century Gothic" w:hAnsi="Century Gothic"/>
                 <w:lang w:val="en-US"/>
               </w:rPr>
-              <w:t>10</w:t>
+              <w:t>11</w:t>
+            </w:r>
+          </w:p>
+        </w:tc>
+      </w:tr>
+      <w:tr>
+        <w:tc>
+          <w:tcPr>
+            <w:tcW w:w="5341" w:type="dxa"/>
+            <w:vAlign w:val="center"/>
+          </w:tcPr>
+          <w:p>
+            <w:pPr>
+              <w:spacing w:line="600" w:lineRule="auto"/>
+              <w:rPr>
+                <w:rFonts w:ascii="Century Gothic" w:hAnsi="Century Gothic"/>
+                <w:lang w:val="en-US"/>
+              </w:rPr>
+            </w:pPr>
+            <w:hyperlink w:anchor="SdkIntro" w:history="1">
+              <w:r>
+                <w:rPr>
+                  <w:rStyle w:val="Hyperlink"/>
+                  <w:rFonts w:ascii="Century Gothic" w:hAnsi="Century Gothic"/>
+                  <w:lang w:val="en-US"/>
+                </w:rPr>
+                <w:t>SDK Introduc</w:t>
+              </w:r>
+              <w:r>
+                <w:rPr>
+                  <w:rStyle w:val="Hyperlink"/>
+                  <w:rFonts w:ascii="Century Gothic" w:hAnsi="Century Gothic"/>
+                  <w:lang w:val="en-US"/>
+                </w:rPr>
+                <w:t>t</w:t>
+              </w:r>
+              <w:r>
+                <w:rPr>
+                  <w:rStyle w:val="Hyperlink"/>
+                  <w:rFonts w:ascii="Century Gothic" w:hAnsi="Century Gothic"/>
+                  <w:lang w:val="en-US"/>
+                </w:rPr>
+                <w:t>ion</w:t>
+              </w:r>
+            </w:hyperlink>
+          </w:p>
+        </w:tc>
+        <w:tc>
+          <w:tcPr>
+            <w:tcW w:w="5341" w:type="dxa"/>
+            <w:vAlign w:val="center"/>
+          </w:tcPr>
+          <w:p>
+            <w:pPr>
+              <w:spacing w:line="600" w:lineRule="auto"/>
+              <w:jc w:val="right"/>
+              <w:rPr>
+                <w:rFonts w:ascii="Century Gothic" w:hAnsi="Century Gothic"/>
+                <w:lang w:val="en-US"/>
+              </w:rPr>
+            </w:pPr>
+            <w:r>
+              <w:rPr>
+                <w:rFonts w:ascii="Century Gothic" w:hAnsi="Century Gothic"/>
+                <w:lang w:val="en-US"/>
+              </w:rPr>
+              <w:t>1</w:t>
+            </w:r>
+            <w:r>
+              <w:rPr>
+                <w:rFonts w:ascii="Century Gothic" w:hAnsi="Century Gothic"/>
+                <w:lang w:val="en-US"/>
+              </w:rPr>
+              <w:t>1</w:t>
             </w:r>
           </w:p>
         </w:tc>
@@ -816,56 +879,6 @@
                 <w:rFonts w:ascii="Century Gothic" w:hAnsi="Century Gothic"/>
                 <w:lang w:val="en-US"/>
               </w:rPr>
-              <w:t>10</w:t>
-            </w:r>
-          </w:p>
-        </w:tc>
-      </w:tr>
-      <w:tr>
-        <w:tc>
-          <w:tcPr>
-            <w:tcW w:w="5341" w:type="dxa"/>
-            <w:vAlign w:val="center"/>
-          </w:tcPr>
-          <w:p>
-            <w:pPr>
-              <w:spacing w:line="600" w:lineRule="auto"/>
-              <w:rPr>
-                <w:rFonts w:ascii="Century Gothic" w:hAnsi="Century Gothic"/>
-                <w:lang w:val="en-US"/>
-              </w:rPr>
-            </w:pPr>
-            <w:hyperlink w:anchor="SdkInstall" w:history="1">
-              <w:r>
-                <w:rPr>
-                  <w:rStyle w:val="Hyperlink"/>
-                  <w:rFonts w:ascii="Century Gothic" w:hAnsi="Century Gothic"/>
-                  <w:lang w:val="en-US"/>
-                </w:rPr>
-                <w:t>SDK Installation</w:t>
-              </w:r>
-            </w:hyperlink>
-          </w:p>
-        </w:tc>
-        <w:tc>
-          <w:tcPr>
-            <w:tcW w:w="5341" w:type="dxa"/>
-            <w:vAlign w:val="center"/>
-          </w:tcPr>
-          <w:p>
-            <w:pPr>
-              <w:spacing w:line="600" w:lineRule="auto"/>
-              <w:jc w:val="right"/>
-              <w:rPr>
-                <w:rFonts w:ascii="Century Gothic" w:hAnsi="Century Gothic"/>
-                <w:lang w:val="en-US"/>
-              </w:rPr>
-            </w:pPr>
-            <w:r>
-              <w:rPr>
-                <w:rFonts w:ascii="Century Gothic" w:hAnsi="Century Gothic"/>
-                <w:lang w:val="en-US"/>
-              </w:rPr>
               <w:t>1</w:t>
             </w:r>
             <w:r>
@@ -892,14 +905,30 @@
                 <w:lang w:val="en-US"/>
               </w:rPr>
             </w:pPr>
-            <w:hyperlink w:anchor="SdkExample" w:history="1">
+            <w:hyperlink w:anchor="SdkInstall" w:history="1">
               <w:r>
                 <w:rPr>
                   <w:rStyle w:val="Hyperlink"/>
                   <w:rFonts w:ascii="Century Gothic" w:hAnsi="Century Gothic"/>
                   <w:lang w:val="en-US"/>
                 </w:rPr>
-                <w:t>SDK Examples</w:t>
+                <w:t>SDK Installa</w:t>
+              </w:r>
+              <w:r>
+                <w:rPr>
+                  <w:rStyle w:val="Hyperlink"/>
+                  <w:rFonts w:ascii="Century Gothic" w:hAnsi="Century Gothic"/>
+                  <w:lang w:val="en-US"/>
+                </w:rPr>
+                <w:t>t</w:t>
+              </w:r>
+              <w:r>
+                <w:rPr>
+                  <w:rStyle w:val="Hyperlink"/>
+                  <w:rFonts w:ascii="Century Gothic" w:hAnsi="Century Gothic"/>
+                  <w:lang w:val="en-US"/>
+                </w:rPr>
+                <w:t>ion</w:t>
               </w:r>
             </w:hyperlink>
           </w:p>
@@ -949,14 +978,30 @@
                 <w:lang w:val="en-US"/>
               </w:rPr>
             </w:pPr>
-            <w:hyperlink w:anchor="ApiLive" w:history="1">
+            <w:hyperlink w:anchor="SdkExample" w:history="1">
               <w:r>
                 <w:rPr>
                   <w:rStyle w:val="Hyperlink"/>
                   <w:rFonts w:ascii="Century Gothic" w:hAnsi="Century Gothic"/>
                   <w:lang w:val="en-US"/>
                 </w:rPr>
-                <w:t>API Live Demonstration Tool</w:t>
+                <w:t>SD</w:t>
+              </w:r>
+              <w:r>
+                <w:rPr>
+                  <w:rStyle w:val="Hyperlink"/>
+                  <w:rFonts w:ascii="Century Gothic" w:hAnsi="Century Gothic"/>
+                  <w:lang w:val="en-US"/>
+                </w:rPr>
+                <w:t>K</w:t>
+              </w:r>
+              <w:r>
+                <w:rPr>
+                  <w:rStyle w:val="Hyperlink"/>
+                  <w:rFonts w:ascii="Century Gothic" w:hAnsi="Century Gothic"/>
+                  <w:lang w:val="en-US"/>
+                </w:rPr>
+                <w:t xml:space="preserve"> Examples</w:t>
               </w:r>
             </w:hyperlink>
           </w:p>
@@ -980,7 +1025,7 @@
                 <w:rFonts w:ascii="Century Gothic" w:hAnsi="Century Gothic"/>
                 <w:lang w:val="en-US"/>
               </w:rPr>
-              <w:t>2</w:t>
+              <w:t>1</w:t>
             </w:r>
             <w:r>
               <w:rPr>
@@ -3771,7 +3816,27 @@
                 <w:szCs w:val="20"/>
                 <w:lang w:val="en-US"/>
               </w:rPr>
-              <w:t>Returns the course list.</w:t>
+              <w:t>Retur</w:t>
+            </w:r>
+            <w:r>
+              <w:rPr>
+                <w:rFonts w:ascii="Century Gothic" w:hAnsi="Century Gothic"/>
+                <w:color w:val="000000"/>
+                <w:sz w:val="20"/>
+                <w:szCs w:val="20"/>
+                <w:lang w:val="en-US"/>
+              </w:rPr>
+              <w:t>ns the complete list of courses</w:t>
+            </w:r>
+            <w:r>
+              <w:rPr>
+                <w:rFonts w:ascii="Century Gothic" w:hAnsi="Century Gothic"/>
+                <w:color w:val="000000"/>
+                <w:sz w:val="20"/>
+                <w:szCs w:val="20"/>
+                <w:lang w:val="en-US"/>
+              </w:rPr>
+              <w:t>.</w:t>
             </w:r>
           </w:p>
         </w:tc>
@@ -3881,6 +3946,146 @@
                 <w:lang w:val="en-US"/>
               </w:rPr>
               <w:t>Returns information about the course with the associated Id.</w:t>
+            </w:r>
+          </w:p>
+        </w:tc>
+      </w:tr>
+      <w:tr>
+        <w:trPr>
+          <w:trHeight w:val="851"/>
+        </w:trPr>
+        <w:tc>
+          <w:tcPr>
+            <w:tcW w:w="0" w:type="auto"/>
+            <w:shd w:val="clear" w:color="auto" w:fill="8DB3E2" w:themeFill="text2" w:themeFillTint="66"/>
+            <w:vAlign w:val="center"/>
+          </w:tcPr>
+          <w:p>
+            <w:pPr>
+              <w:jc w:val="center"/>
+              <w:rPr>
+                <w:rFonts w:ascii="Century Gothic" w:hAnsi="Century Gothic"/>
+                <w:b/>
+                <w:sz w:val="20"/>
+                <w:szCs w:val="20"/>
+                <w:lang w:val="en-US"/>
+              </w:rPr>
+            </w:pPr>
+            <w:r>
+              <w:rPr>
+                <w:rFonts w:ascii="Century Gothic" w:hAnsi="Century Gothic"/>
+                <w:b/>
+                <w:sz w:val="20"/>
+                <w:szCs w:val="20"/>
+                <w:lang w:val="en-US"/>
+              </w:rPr>
+              <w:t>Curriculum</w:t>
+            </w:r>
+          </w:p>
+        </w:tc>
+        <w:tc>
+          <w:tcPr>
+            <w:tcW w:w="0" w:type="auto"/>
+            <w:shd w:val="clear" w:color="auto" w:fill="D9D9D9" w:themeFill="background1" w:themeFillShade="D9"/>
+            <w:vAlign w:val="center"/>
+          </w:tcPr>
+          <w:p>
+            <w:pPr>
+              <w:jc w:val="center"/>
+              <w:rPr>
+                <w:rFonts w:ascii="Century Gothic" w:hAnsi="Century Gothic"/>
+                <w:sz w:val="20"/>
+                <w:szCs w:val="20"/>
+                <w:lang w:val="en-US"/>
+              </w:rPr>
+            </w:pPr>
+            <w:r>
+              <w:rPr>
+                <w:rFonts w:ascii="Century Gothic" w:hAnsi="Century Gothic"/>
+                <w:sz w:val="20"/>
+                <w:szCs w:val="20"/>
+                <w:lang w:val="en-US"/>
+              </w:rPr>
+              <w:t>GET</w:t>
+            </w:r>
+          </w:p>
+        </w:tc>
+        <w:tc>
+          <w:tcPr>
+            <w:tcW w:w="0" w:type="auto"/>
+            <w:shd w:val="clear" w:color="auto" w:fill="D9D9D9" w:themeFill="background1" w:themeFillShade="D9"/>
+            <w:vAlign w:val="center"/>
+          </w:tcPr>
+          <w:p>
+            <w:pPr>
+              <w:rPr>
+                <w:rFonts w:ascii="Century Gothic" w:hAnsi="Century Gothic"/>
+                <w:bCs/>
+                <w:color w:val="000000"/>
+                <w:sz w:val="20"/>
+                <w:szCs w:val="20"/>
+                <w:lang w:val="en-US"/>
+              </w:rPr>
+            </w:pPr>
+            <w:r>
+              <w:rPr>
+                <w:rFonts w:ascii="Century Gothic" w:hAnsi="Century Gothic"/>
+                <w:bCs/>
+                <w:color w:val="000000"/>
+                <w:sz w:val="20"/>
+                <w:szCs w:val="20"/>
+                <w:lang w:val="en-US"/>
+              </w:rPr>
+              <w:t>/</w:t>
+            </w:r>
+            <w:r>
+              <w:rPr>
+                <w:rFonts w:ascii="Century Gothic" w:hAnsi="Century Gothic"/>
+                <w:bCs/>
+                <w:color w:val="000000"/>
+                <w:sz w:val="20"/>
+                <w:szCs w:val="20"/>
+                <w:lang w:val="en-US"/>
+              </w:rPr>
+              <w:t>curriculums</w:t>
+            </w:r>
+          </w:p>
+        </w:tc>
+        <w:tc>
+          <w:tcPr>
+            <w:tcW w:w="0" w:type="auto"/>
+            <w:shd w:val="clear" w:color="auto" w:fill="D9D9D9" w:themeFill="background1" w:themeFillShade="D9"/>
+            <w:vAlign w:val="center"/>
+          </w:tcPr>
+          <w:p>
+            <w:pPr>
+              <w:rPr>
+                <w:rFonts w:ascii="Century Gothic" w:hAnsi="Century Gothic"/>
+                <w:color w:val="000000"/>
+                <w:sz w:val="20"/>
+                <w:szCs w:val="20"/>
+                <w:lang w:val="en-US"/>
+              </w:rPr>
+            </w:pPr>
+            <w:r>
+              <w:rPr>
+                <w:rFonts w:ascii="Century Gothic" w:hAnsi="Century Gothic"/>
+                <w:color w:val="000000"/>
+                <w:sz w:val="20"/>
+                <w:szCs w:val="20"/>
+                <w:lang w:val="en-US"/>
+              </w:rPr>
+              <w:t>Retur</w:t>
+            </w:r>
+            <w:r>
+              <w:rPr>
+                <w:rFonts w:ascii="Century Gothic" w:hAnsi="Century Gothic"/>
+                <w:color w:val="000000"/>
+                <w:sz w:val="20"/>
+                <w:szCs w:val="20"/>
+                <w:lang w:val="en-US"/>
+              </w:rPr>
+              <w:t>ns the complete list of curriculums.</w:t>
             </w:r>
           </w:p>
         </w:tc>
@@ -4483,6 +4688,7 @@
                 <w:szCs w:val="20"/>
                 <w:lang w:val="en-US"/>
               </w:rPr>
+              <w:lastRenderedPageBreak/>
               <w:t>Curriculum</w:t>
             </w:r>
           </w:p>
@@ -5927,6 +6133,24 @@
           </w:p>
         </w:tc>
       </w:tr>
+    </w:tbl>
+    <w:p>
+      <w:r>
+        <w:br w:type="page"/>
+      </w:r>
+    </w:p>
+    <w:tbl>
+      <w:tblPr>
+        <w:tblStyle w:val="TableGrid"/>
+        <w:tblW w:w="0" w:type="auto"/>
+        <w:tblLook w:val="04A0"/>
+      </w:tblPr>
+      <w:tblGrid>
+        <w:gridCol w:w="900"/>
+        <w:gridCol w:w="693"/>
+        <w:gridCol w:w="2452"/>
+        <w:gridCol w:w="6637"/>
+      </w:tblGrid>
       <w:tr>
         <w:trPr>
           <w:trHeight w:val="851"/>
@@ -5959,6 +6183,7 @@
                 <w:szCs w:val="20"/>
                 <w:lang w:val="en-US"/>
               </w:rPr>
+              <w:lastRenderedPageBreak/>
               <w:t>User</w:t>
             </w:r>
           </w:p>
@@ -9141,25 +9366,14 @@
         </w:rPr>
         <w:t xml:space="preserve"> </w:t>
       </w:r>
-      <w:proofErr w:type="spellStart"/>
-      <w:r>
-        <w:rPr>
-          <w:rFonts w:ascii="Courier New" w:hAnsi="Courier New" w:cs="Courier New"/>
-          <w:sz w:val="20"/>
-          <w:szCs w:val="20"/>
-          <w:lang w:val="en-US"/>
-        </w:rPr>
-        <w:t>Epignosis</w:t>
-      </w:r>
-      <w:proofErr w:type="spellEnd"/>
-      <w:r>
-        <w:rPr>
-          <w:rFonts w:ascii="Courier New" w:hAnsi="Courier New" w:cs="Courier New"/>
-          <w:sz w:val="20"/>
-          <w:szCs w:val="20"/>
-          <w:lang w:val="en-US"/>
-        </w:rPr>
-        <w:t>\eFrontPro\</w:t>
+      <w:r>
+        <w:rPr>
+          <w:rFonts w:ascii="Courier New" w:hAnsi="Courier New" w:cs="Courier New"/>
+          <w:sz w:val="20"/>
+          <w:szCs w:val="20"/>
+          <w:lang w:val="en-US"/>
+        </w:rPr>
+        <w:t>Epignosis\eFrontPro\</w:t>
       </w:r>
       <w:proofErr w:type="spellStart"/>
       <w:r>
@@ -9257,27 +9471,7 @@
           <w:szCs w:val="20"/>
           <w:lang w:val="en-US"/>
         </w:rPr>
-        <w:t xml:space="preserve"> </w:t>
-      </w:r>
-      <w:proofErr w:type="spellStart"/>
-      <w:r>
-        <w:rPr>
-          <w:rFonts w:ascii="Courier New" w:hAnsi="Courier New" w:cs="Courier New"/>
-          <w:sz w:val="20"/>
-          <w:szCs w:val="20"/>
-          <w:lang w:val="en-US"/>
-        </w:rPr>
-        <w:t>Epignosis</w:t>
-      </w:r>
-      <w:proofErr w:type="spellEnd"/>
-      <w:r>
-        <w:rPr>
-          <w:rFonts w:ascii="Courier New" w:hAnsi="Courier New" w:cs="Courier New"/>
-          <w:sz w:val="20"/>
-          <w:szCs w:val="20"/>
-          <w:lang w:val="en-US"/>
-        </w:rPr>
-        <w:t>\eFrontPro\</w:t>
+        <w:t xml:space="preserve"> Epignosis\eFrontPro\</w:t>
       </w:r>
       <w:proofErr w:type="spellStart"/>
       <w:r>
@@ -9355,27 +9549,7 @@
           <w:szCs w:val="20"/>
           <w:lang w:val="en-US"/>
         </w:rPr>
-        <w:t xml:space="preserve"> </w:t>
-      </w:r>
-      <w:proofErr w:type="spellStart"/>
-      <w:r>
-        <w:rPr>
-          <w:rFonts w:ascii="Courier New" w:hAnsi="Courier New" w:cs="Courier New"/>
-          <w:sz w:val="20"/>
-          <w:szCs w:val="20"/>
-          <w:lang w:val="en-US"/>
-        </w:rPr>
-        <w:t>Epignosis</w:t>
-      </w:r>
-      <w:proofErr w:type="spellEnd"/>
-      <w:r>
-        <w:rPr>
-          <w:rFonts w:ascii="Courier New" w:hAnsi="Courier New" w:cs="Courier New"/>
-          <w:sz w:val="20"/>
-          <w:szCs w:val="20"/>
-          <w:lang w:val="en-US"/>
-        </w:rPr>
-        <w:t>\eFrontPro\</w:t>
+        <w:t xml:space="preserve"> Epignosis\eFrontPro\</w:t>
       </w:r>
       <w:proofErr w:type="spellStart"/>
       <w:r>
@@ -12336,7 +12510,7 @@
           <w:u w:val="single"/>
           <w:lang w:val="en-US"/>
         </w:rPr>
-        <w:t>Get all the c</w:t>
+        <w:t>Get all c</w:t>
       </w:r>
       <w:r>
         <w:rPr>
@@ -12662,25 +12836,7 @@
           <w:u w:val="single"/>
           <w:lang w:val="en-US"/>
         </w:rPr>
-        <w:t xml:space="preserve">Get all the </w:t>
-      </w:r>
-      <w:r>
-        <w:rPr>
-          <w:rFonts w:ascii="Century Gothic" w:hAnsi="Century Gothic" w:cs="Courier New"/>
-          <w:b/>
-          <w:u w:val="single"/>
-          <w:lang w:val="en-US"/>
-        </w:rPr>
-        <w:t>g</w:t>
-      </w:r>
-      <w:r>
-        <w:rPr>
-          <w:rFonts w:ascii="Century Gothic" w:hAnsi="Century Gothic" w:cs="Courier New"/>
-          <w:b/>
-          <w:u w:val="single"/>
-          <w:lang w:val="en-US"/>
-        </w:rPr>
-        <w:t>roups</w:t>
+        <w:t>Get all courses</w:t>
       </w:r>
       <w:r>
         <w:rPr>
@@ -12759,7 +12915,7 @@
           <w:szCs w:val="20"/>
           <w:lang w:val="en-US"/>
         </w:rPr>
-        <w:t>GroupList</w:t>
+        <w:t>CurriculumList</w:t>
       </w:r>
       <w:proofErr w:type="spellEnd"/>
       <w:r>
@@ -12794,13 +12950,150 @@
     </w:p>
     <w:p>
       <w:pPr>
-        <w:rPr>
-          <w:rFonts w:ascii="Courier New" w:hAnsi="Courier New" w:cs="Courier New"/>
-          <w:sz w:val="20"/>
-          <w:szCs w:val="20"/>
-          <w:lang w:val="en-US"/>
-        </w:rPr>
-      </w:pPr>
+        <w:spacing w:line="360" w:lineRule="auto"/>
+        <w:jc w:val="both"/>
+        <w:rPr>
+          <w:rFonts w:ascii="Century Gothic" w:hAnsi="Century Gothic" w:cs="Courier New"/>
+          <w:b/>
+          <w:lang w:val="en-US"/>
+        </w:rPr>
+      </w:pPr>
+      <w:r>
+        <w:rPr>
+          <w:rFonts w:ascii="Century Gothic" w:hAnsi="Century Gothic" w:cs="Courier New"/>
+          <w:b/>
+          <w:u w:val="single"/>
+          <w:lang w:val="en-US"/>
+        </w:rPr>
+        <w:t xml:space="preserve">Get all the </w:t>
+      </w:r>
+      <w:r>
+        <w:rPr>
+          <w:rFonts w:ascii="Century Gothic" w:hAnsi="Century Gothic" w:cs="Courier New"/>
+          <w:b/>
+          <w:u w:val="single"/>
+          <w:lang w:val="en-US"/>
+        </w:rPr>
+        <w:t>g</w:t>
+      </w:r>
+      <w:r>
+        <w:rPr>
+          <w:rFonts w:ascii="Century Gothic" w:hAnsi="Century Gothic" w:cs="Courier New"/>
+          <w:b/>
+          <w:u w:val="single"/>
+          <w:lang w:val="en-US"/>
+        </w:rPr>
+        <w:t>roups</w:t>
+      </w:r>
+      <w:r>
+        <w:rPr>
+          <w:rFonts w:ascii="Century Gothic" w:hAnsi="Century Gothic" w:cs="Courier New"/>
+          <w:b/>
+          <w:lang w:val="en-US"/>
+        </w:rPr>
+        <w:t>.</w:t>
+      </w:r>
+    </w:p>
+    <w:p>
+      <w:pPr>
+        <w:spacing w:line="360" w:lineRule="auto"/>
+        <w:jc w:val="both"/>
+        <w:rPr>
+          <w:rFonts w:ascii="Courier New" w:hAnsi="Courier New" w:cs="Courier New"/>
+          <w:sz w:val="20"/>
+          <w:szCs w:val="20"/>
+          <w:lang w:val="en-US"/>
+        </w:rPr>
+      </w:pPr>
+      <w:r>
+        <w:rPr>
+          <w:rFonts w:ascii="Courier New" w:hAnsi="Courier New" w:cs="Courier New"/>
+          <w:sz w:val="20"/>
+          <w:szCs w:val="20"/>
+          <w:lang w:val="en-US"/>
+        </w:rPr>
+        <w:t>$</w:t>
+      </w:r>
+      <w:proofErr w:type="spellStart"/>
+      <w:r>
+        <w:rPr>
+          <w:rFonts w:ascii="Courier New" w:hAnsi="Courier New" w:cs="Courier New"/>
+          <w:sz w:val="20"/>
+          <w:szCs w:val="20"/>
+          <w:lang w:val="en-US"/>
+        </w:rPr>
+        <w:t>eFrontProSDK</w:t>
+      </w:r>
+      <w:proofErr w:type="spellEnd"/>
+      <w:r>
+        <w:rPr>
+          <w:rFonts w:ascii="Courier New" w:hAnsi="Courier New" w:cs="Courier New"/>
+          <w:sz w:val="20"/>
+          <w:szCs w:val="20"/>
+          <w:lang w:val="en-US"/>
+        </w:rPr>
+        <w:t>-&gt;</w:t>
+      </w:r>
+      <w:proofErr w:type="spellStart"/>
+      <w:r>
+        <w:rPr>
+          <w:rFonts w:ascii="Courier New" w:hAnsi="Courier New" w:cs="Courier New"/>
+          <w:sz w:val="20"/>
+          <w:szCs w:val="20"/>
+          <w:lang w:val="en-US"/>
+        </w:rPr>
+        <w:t>GetAPI</w:t>
+      </w:r>
+      <w:proofErr w:type="spellEnd"/>
+      <w:r>
+        <w:rPr>
+          <w:rFonts w:ascii="Courier New" w:hAnsi="Courier New" w:cs="Courier New"/>
+          <w:sz w:val="20"/>
+          <w:szCs w:val="20"/>
+          <w:lang w:val="en-US"/>
+        </w:rPr>
+        <w:t>(‘</w:t>
+      </w:r>
+      <w:proofErr w:type="spellStart"/>
+      <w:r>
+        <w:rPr>
+          <w:rFonts w:ascii="Courier New" w:hAnsi="Courier New" w:cs="Courier New"/>
+          <w:sz w:val="20"/>
+          <w:szCs w:val="20"/>
+          <w:lang w:val="en-US"/>
+        </w:rPr>
+        <w:t>GroupList</w:t>
+      </w:r>
+      <w:proofErr w:type="spellEnd"/>
+      <w:r>
+        <w:rPr>
+          <w:rFonts w:ascii="Courier New" w:hAnsi="Courier New" w:cs="Courier New"/>
+          <w:sz w:val="20"/>
+          <w:szCs w:val="20"/>
+          <w:lang w:val="en-US"/>
+        </w:rPr>
+        <w:t>’)-&gt;</w:t>
+      </w:r>
+      <w:proofErr w:type="spellStart"/>
+      <w:r>
+        <w:rPr>
+          <w:rFonts w:ascii="Courier New" w:hAnsi="Courier New" w:cs="Courier New"/>
+          <w:sz w:val="20"/>
+          <w:szCs w:val="20"/>
+          <w:lang w:val="en-US"/>
+        </w:rPr>
+        <w:t>GetAll</w:t>
+      </w:r>
+      <w:proofErr w:type="spellEnd"/>
+      <w:r>
+        <w:rPr>
+          <w:rFonts w:ascii="Courier New" w:hAnsi="Courier New" w:cs="Courier New"/>
+          <w:sz w:val="20"/>
+          <w:szCs w:val="20"/>
+          <w:lang w:val="en-US"/>
+        </w:rPr>
+        <w:t>();</w:t>
+      </w:r>
       <w:r>
         <w:rPr>
           <w:rFonts w:ascii="Courier New" w:hAnsi="Courier New" w:cs="Courier New"/>
@@ -29951,470 +30244,12 @@
         <w:br/>
         <w:t>}</w:t>
       </w:r>
-    </w:p>
-    <w:p>
-      <w:pPr>
-        <w:pStyle w:val="HTMLPreformatted"/>
-        <w:shd w:val="clear" w:color="auto" w:fill="FFFFFF"/>
-        <w:rPr>
-          <w:rFonts w:ascii="Century Gothic" w:hAnsi="Century Gothic"/>
-          <w:sz w:val="22"/>
-          <w:szCs w:val="22"/>
-          <w:lang w:val="en-US"/>
-        </w:rPr>
-      </w:pPr>
-      <w:r>
-        <w:rPr>
-          <w:rFonts w:ascii="Century Gothic" w:hAnsi="Century Gothic"/>
-          <w:sz w:val="22"/>
-          <w:szCs w:val="22"/>
-          <w:lang w:val="en-US"/>
-        </w:rPr>
-        <w:br w:type="page"/>
-      </w:r>
-    </w:p>
-    <w:p>
-      <w:pPr>
-        <w:spacing w:after="0"/>
-        <w:jc w:val="center"/>
-        <w:rPr>
-          <w:rFonts w:ascii="Century Gothic" w:hAnsi="Century Gothic"/>
-          <w:sz w:val="36"/>
-          <w:szCs w:val="36"/>
-          <w:lang w:val="en-US"/>
-        </w:rPr>
-      </w:pPr>
       <w:bookmarkStart w:id="12" w:name="ApiLive"/>
       <w:bookmarkEnd w:id="12"/>
-      <w:r>
-        <w:rPr>
-          <w:rFonts w:ascii="Century Gothic" w:hAnsi="Century Gothic"/>
-          <w:sz w:val="36"/>
-          <w:szCs w:val="36"/>
-          <w:lang w:val="en-US"/>
-        </w:rPr>
-        <w:lastRenderedPageBreak/>
-        <w:t xml:space="preserve">API </w:t>
-      </w:r>
-      <w:r>
-        <w:rPr>
-          <w:rFonts w:ascii="Century Gothic" w:hAnsi="Century Gothic"/>
-          <w:sz w:val="36"/>
-          <w:szCs w:val="36"/>
-          <w:lang w:val="en-US"/>
-        </w:rPr>
-        <w:t>Live Demonstration Tool</w:t>
-      </w:r>
-    </w:p>
-    <w:p>
-      <w:pPr>
-        <w:spacing w:after="0"/>
-        <w:jc w:val="center"/>
-        <w:rPr>
-          <w:rFonts w:ascii="Century Gothic" w:hAnsi="Century Gothic"/>
-          <w:sz w:val="36"/>
-          <w:szCs w:val="36"/>
-          <w:lang w:val="en-US"/>
-        </w:rPr>
-      </w:pPr>
-    </w:p>
-    <w:p>
-      <w:pPr>
-        <w:jc w:val="both"/>
-        <w:rPr>
-          <w:rFonts w:ascii="Century Gothic" w:hAnsi="Century Gothic"/>
-          <w:lang w:val="en-US"/>
-        </w:rPr>
-      </w:pPr>
-      <w:r>
-        <w:rPr>
-          <w:rFonts w:ascii="Century Gothic" w:hAnsi="Century Gothic"/>
-          <w:lang w:val="en-US"/>
-        </w:rPr>
-        <w:t xml:space="preserve">    There is also </w:t>
-      </w:r>
-      <w:r>
-        <w:rPr>
-          <w:rFonts w:ascii="Century Gothic" w:hAnsi="Century Gothic"/>
-          <w:lang w:val="en-US"/>
-        </w:rPr>
-        <w:t xml:space="preserve">a folder </w:t>
-      </w:r>
-      <w:r>
-        <w:rPr>
-          <w:rFonts w:ascii="Century Gothic" w:hAnsi="Century Gothic"/>
-          <w:lang w:val="en-US"/>
-        </w:rPr>
-        <w:t>n</w:t>
-      </w:r>
-      <w:r>
-        <w:rPr>
-          <w:rFonts w:ascii="Century Gothic" w:hAnsi="Century Gothic"/>
-          <w:lang w:val="en-US"/>
-        </w:rPr>
-        <w:t>ame</w:t>
-      </w:r>
-      <w:r>
-        <w:rPr>
-          <w:rFonts w:ascii="Century Gothic" w:hAnsi="Century Gothic"/>
-          <w:lang w:val="en-US"/>
-        </w:rPr>
-        <w:t>d</w:t>
-      </w:r>
-      <w:r>
-        <w:rPr>
-          <w:rFonts w:ascii="Century Gothic" w:hAnsi="Century Gothic"/>
-          <w:lang w:val="en-US"/>
-        </w:rPr>
-        <w:t xml:space="preserve"> “</w:t>
-      </w:r>
-      <w:r>
-        <w:rPr>
-          <w:rFonts w:ascii="Century Gothic" w:hAnsi="Century Gothic"/>
-          <w:b/>
-          <w:lang w:val="en-US"/>
-        </w:rPr>
-        <w:t>API-Live</w:t>
-      </w:r>
-      <w:r>
-        <w:rPr>
-          <w:rFonts w:ascii="Century Gothic" w:hAnsi="Century Gothic"/>
-          <w:lang w:val="en-US"/>
-        </w:rPr>
-        <w:t>”. This folder contains a live demonstration tool, and can be ac</w:t>
-      </w:r>
-      <w:r>
-        <w:rPr>
-          <w:rFonts w:ascii="Century Gothic" w:hAnsi="Century Gothic"/>
-          <w:lang w:val="en-US"/>
-        </w:rPr>
-        <w:t>cessed through your web browser</w:t>
-      </w:r>
-      <w:r>
-        <w:rPr>
-          <w:rFonts w:ascii="Century Gothic" w:hAnsi="Century Gothic"/>
-          <w:lang w:val="en-US"/>
-        </w:rPr>
-        <w:t>. This tool can help you to:</w:t>
-      </w:r>
-    </w:p>
-    <w:p>
-      <w:pPr>
-        <w:pStyle w:val="ListParagraph"/>
-        <w:numPr>
-          <w:ilvl w:val="0"/>
-          <w:numId w:val="3"/>
-        </w:numPr>
-        <w:spacing w:after="0"/>
-        <w:jc w:val="both"/>
-        <w:rPr>
-          <w:rFonts w:ascii="Century Gothic" w:hAnsi="Century Gothic"/>
-          <w:lang w:val="en-US"/>
-        </w:rPr>
-      </w:pPr>
-      <w:r>
-        <w:rPr>
-          <w:rFonts w:ascii="Century Gothic" w:hAnsi="Century Gothic"/>
-          <w:lang w:val="en-US"/>
-        </w:rPr>
-        <w:t xml:space="preserve">Test before you start </w:t>
-      </w:r>
-      <w:r>
-        <w:rPr>
-          <w:rFonts w:ascii="Century Gothic" w:hAnsi="Century Gothic"/>
-          <w:lang w:val="en-US"/>
-        </w:rPr>
-        <w:t>to develop (</w:t>
-      </w:r>
-      <w:r>
-        <w:rPr>
-          <w:rFonts w:ascii="Century Gothic" w:hAnsi="Century Gothic"/>
-          <w:lang w:val="en-US"/>
-        </w:rPr>
-        <w:t>or during the development of</w:t>
-      </w:r>
-      <w:r>
-        <w:rPr>
-          <w:rFonts w:ascii="Century Gothic" w:hAnsi="Century Gothic"/>
-          <w:lang w:val="en-US"/>
-        </w:rPr>
-        <w:t>)</w:t>
-      </w:r>
-      <w:r>
-        <w:rPr>
-          <w:rFonts w:ascii="Century Gothic" w:hAnsi="Century Gothic"/>
-          <w:lang w:val="en-US"/>
-        </w:rPr>
-        <w:t xml:space="preserve"> your application.</w:t>
-      </w:r>
-    </w:p>
-    <w:p>
-      <w:pPr>
-        <w:pStyle w:val="ListParagraph"/>
-        <w:numPr>
-          <w:ilvl w:val="0"/>
-          <w:numId w:val="3"/>
-        </w:numPr>
-        <w:spacing w:after="0"/>
-        <w:jc w:val="both"/>
-        <w:rPr>
-          <w:rFonts w:ascii="Century Gothic" w:hAnsi="Century Gothic"/>
-          <w:lang w:val="en-US"/>
-        </w:rPr>
-      </w:pPr>
-      <w:r>
-        <w:rPr>
-          <w:rFonts w:ascii="Century Gothic" w:hAnsi="Century Gothic"/>
-          <w:lang w:val="en-US"/>
-        </w:rPr>
-        <w:t>Understand the API philosophy.</w:t>
-      </w:r>
-    </w:p>
-    <w:p>
-      <w:pPr>
-        <w:pStyle w:val="ListParagraph"/>
-        <w:numPr>
-          <w:ilvl w:val="0"/>
-          <w:numId w:val="3"/>
-        </w:numPr>
-        <w:spacing w:after="0"/>
-        <w:jc w:val="both"/>
-        <w:rPr>
-          <w:rFonts w:ascii="Century Gothic" w:hAnsi="Century Gothic"/>
-          <w:lang w:val="en-US"/>
-        </w:rPr>
-      </w:pPr>
-      <w:r>
-        <w:rPr>
-          <w:rFonts w:ascii="Century Gothic" w:hAnsi="Century Gothic"/>
-          <w:lang w:val="en-US"/>
-        </w:rPr>
-        <w:t>Have a detailed overview of any of its responses</w:t>
-      </w:r>
-      <w:r>
-        <w:rPr>
-          <w:rFonts w:ascii="Century Gothic" w:hAnsi="Century Gothic"/>
-          <w:lang w:val="en-US"/>
-        </w:rPr>
-        <w:t>.</w:t>
-      </w:r>
-    </w:p>
-    <w:p>
-      <w:pPr>
-        <w:spacing w:after="0"/>
-        <w:jc w:val="both"/>
-        <w:rPr>
-          <w:rFonts w:ascii="Century Gothic" w:hAnsi="Century Gothic"/>
-          <w:lang w:val="en-US"/>
-        </w:rPr>
-      </w:pPr>
-    </w:p>
-    <w:p>
-      <w:pPr>
-        <w:spacing w:after="0"/>
-        <w:jc w:val="both"/>
-        <w:rPr>
-          <w:rFonts w:ascii="Century Gothic" w:hAnsi="Century Gothic"/>
-          <w:lang w:val="en-US"/>
-        </w:rPr>
-      </w:pPr>
-      <w:r>
-        <w:rPr>
-          <w:rFonts w:ascii="Century Gothic" w:hAnsi="Century Gothic"/>
-          <w:noProof/>
-          <w:lang w:val="en-US"/>
-        </w:rPr>
-        <w:drawing>
-          <wp:inline distT="0" distB="0" distL="0" distR="0">
-            <wp:extent cx="6645910" cy="3696335"/>
-            <wp:effectExtent l="19050" t="0" r="2540" b="0"/>
-            <wp:docPr id="1" name="Picture 0" descr="Untitled.png"/>
-            <wp:cNvGraphicFramePr>
-              <a:graphicFrameLocks xmlns:a="http://schemas.openxmlformats.org/drawingml/2006/main" noChangeAspect="1"/>
-            </wp:cNvGraphicFramePr>
-            <a:graphic xmlns:a="http://schemas.openxmlformats.org/drawingml/2006/main">
-              <a:graphicData uri="http://schemas.openxmlformats.org/drawingml/2006/picture">
-                <pic:pic xmlns:pic="http://schemas.openxmlformats.org/drawingml/2006/picture">
-                  <pic:nvPicPr>
-                    <pic:cNvPr id="0" name="Untitled.png"/>
-                    <pic:cNvPicPr/>
-                  </pic:nvPicPr>
-                  <pic:blipFill>
-                    <a:blip r:embed="rId12" cstate="print"/>
-                    <a:stretch>
-                      <a:fillRect/>
-                    </a:stretch>
-                  </pic:blipFill>
-                  <pic:spPr>
-                    <a:xfrm>
-                      <a:off x="0" y="0"/>
-                      <a:ext cx="6645910" cy="3696335"/>
-                    </a:xfrm>
-                    <a:prstGeom prst="rect">
-                      <a:avLst/>
-                    </a:prstGeom>
-                  </pic:spPr>
-                </pic:pic>
-              </a:graphicData>
-            </a:graphic>
-          </wp:inline>
-        </w:drawing>
-      </w:r>
-    </w:p>
-    <w:p>
-      <w:pPr>
-        <w:spacing w:after="0"/>
-        <w:jc w:val="both"/>
-        <w:rPr>
-          <w:rFonts w:ascii="Century Gothic" w:hAnsi="Century Gothic"/>
-          <w:lang w:val="en-US"/>
-        </w:rPr>
-      </w:pPr>
-    </w:p>
-    <w:p>
-      <w:pPr>
-        <w:pBdr>
-          <w:top w:val="single" w:sz="4" w:space="1" w:color="FF0000"/>
-          <w:left w:val="single" w:sz="4" w:space="4" w:color="FF0000"/>
-          <w:bottom w:val="single" w:sz="4" w:space="1" w:color="FF0000"/>
-          <w:right w:val="single" w:sz="4" w:space="4" w:color="FF0000"/>
-        </w:pBdr>
-        <w:spacing w:after="0"/>
-        <w:jc w:val="center"/>
-        <w:rPr>
-          <w:rFonts w:ascii="Century Gothic" w:hAnsi="Century Gothic"/>
-          <w:color w:val="FF0000"/>
-          <w:sz w:val="20"/>
-          <w:szCs w:val="20"/>
-          <w:lang w:val="en-US"/>
-        </w:rPr>
-      </w:pPr>
-      <w:r>
-        <w:rPr>
-          <w:rFonts w:ascii="Century Gothic" w:hAnsi="Century Gothic"/>
-          <w:color w:val="FF0000"/>
-          <w:sz w:val="20"/>
-          <w:szCs w:val="20"/>
-          <w:lang w:val="en-US"/>
-        </w:rPr>
-        <w:t>Please keep in mind that you MUST secure this</w:t>
-      </w:r>
-      <w:r>
-        <w:rPr>
-          <w:rFonts w:ascii="Century Gothic" w:hAnsi="Century Gothic"/>
-          <w:color w:val="FF0000"/>
-          <w:sz w:val="20"/>
-          <w:szCs w:val="20"/>
-          <w:lang w:val="en-US"/>
-        </w:rPr>
-        <w:t xml:space="preserve"> folder </w:t>
-      </w:r>
-      <w:r>
-        <w:rPr>
-          <w:rFonts w:ascii="Century Gothic" w:hAnsi="Century Gothic"/>
-          <w:color w:val="FF0000"/>
-          <w:sz w:val="20"/>
-          <w:szCs w:val="20"/>
-          <w:lang w:val="en-US"/>
-        </w:rPr>
-        <w:t>with additional methods (</w:t>
-      </w:r>
-      <w:proofErr w:type="spellStart"/>
-      <w:r>
-        <w:rPr>
-          <w:rFonts w:ascii="Century Gothic" w:hAnsi="Century Gothic"/>
-          <w:color w:val="FF0000"/>
-          <w:sz w:val="20"/>
-          <w:szCs w:val="20"/>
-          <w:lang w:val="en-US"/>
-        </w:rPr>
-        <w:t>htaccess</w:t>
-      </w:r>
-      <w:proofErr w:type="spellEnd"/>
-      <w:r>
-        <w:rPr>
-          <w:rFonts w:ascii="Century Gothic" w:hAnsi="Century Gothic"/>
-          <w:color w:val="FF0000"/>
-          <w:sz w:val="20"/>
-          <w:szCs w:val="20"/>
-          <w:lang w:val="en-US"/>
-        </w:rPr>
-        <w:t xml:space="preserve">, etc), </w:t>
-      </w:r>
-      <w:r>
-        <w:rPr>
-          <w:rFonts w:ascii="Century Gothic" w:hAnsi="Century Gothic"/>
-          <w:color w:val="FF0000"/>
-          <w:sz w:val="20"/>
-          <w:szCs w:val="20"/>
-          <w:lang w:val="en-US"/>
-        </w:rPr>
-        <w:t>to prevent unauthorized access</w:t>
-      </w:r>
-      <w:r>
-        <w:rPr>
-          <w:rFonts w:ascii="Century Gothic" w:hAnsi="Century Gothic"/>
-          <w:color w:val="FF0000"/>
-          <w:sz w:val="20"/>
-          <w:szCs w:val="20"/>
-          <w:lang w:val="en-US"/>
-        </w:rPr>
-        <w:t xml:space="preserve"> or completely </w:t>
-      </w:r>
-      <w:r>
-        <w:rPr>
-          <w:rFonts w:ascii="Century Gothic" w:hAnsi="Century Gothic"/>
-          <w:color w:val="FF0000"/>
-          <w:sz w:val="20"/>
-          <w:szCs w:val="20"/>
-          <w:lang w:val="en-US"/>
-        </w:rPr>
-        <w:t>remove</w:t>
-      </w:r>
-      <w:r>
-        <w:rPr>
-          <w:rFonts w:ascii="Century Gothic" w:hAnsi="Century Gothic"/>
-          <w:color w:val="FF0000"/>
-          <w:sz w:val="20"/>
-          <w:szCs w:val="20"/>
-          <w:lang w:val="en-US"/>
-        </w:rPr>
-        <w:t xml:space="preserve"> the folder on a live/production enviro</w:t>
-      </w:r>
-      <w:r>
-        <w:rPr>
-          <w:rFonts w:ascii="Century Gothic" w:hAnsi="Century Gothic"/>
-          <w:color w:val="FF0000"/>
-          <w:sz w:val="20"/>
-          <w:szCs w:val="20"/>
-          <w:lang w:val="en-US"/>
-        </w:rPr>
-        <w:t>n</w:t>
-      </w:r>
-      <w:r>
-        <w:rPr>
-          <w:rFonts w:ascii="Century Gothic" w:hAnsi="Century Gothic"/>
-          <w:color w:val="FF0000"/>
-          <w:sz w:val="20"/>
-          <w:szCs w:val="20"/>
-          <w:lang w:val="en-US"/>
-        </w:rPr>
-        <w:t>ment</w:t>
-      </w:r>
-      <w:r>
-        <w:rPr>
-          <w:rFonts w:ascii="Century Gothic" w:hAnsi="Century Gothic"/>
-          <w:color w:val="FF0000"/>
-          <w:sz w:val="20"/>
-          <w:szCs w:val="20"/>
-          <w:lang w:val="en-US"/>
-        </w:rPr>
-        <w:t>.</w:t>
-      </w:r>
     </w:p>
     <w:sectPr>
-      <w:headerReference w:type="default" r:id="rId13"/>
-      <w:footerReference w:type="default" r:id="rId14"/>
+      <w:headerReference w:type="default" r:id="rId12"/>
+      <w:footerReference w:type="default" r:id="rId13"/>
       <w:pgSz w:w="11906" w:h="16838" w:code="9"/>
       <w:pgMar w:top="720" w:right="720" w:bottom="720" w:left="720" w:header="709" w:footer="709" w:gutter="0"/>
       <w:pgNumType w:start="1"/>
@@ -30500,7 +30335,7 @@
                 <v:h position="#0,topLeft" xrange="0,21600"/>
               </v:handles>
             </v:shapetype>
-            <v:shape id="_x0000_s11265" type="#_x0000_t5" style="position:absolute;left:0;text-align:left;margin-left:5860.9pt;margin-top:0;width:167.4pt;height:161.8pt;z-index:251660288;mso-position-horizontal:right;mso-position-horizontal-relative:page;mso-position-vertical:bottom;mso-position-vertical-relative:page" adj="21600" fillcolor="#d2eaf1 [824]" stroked="f">
+            <v:shape id="_x0000_s11265" type="#_x0000_t5" style="position:absolute;left:0;text-align:left;margin-left:5988.3pt;margin-top:0;width:167.4pt;height:161.8pt;z-index:251660288;mso-position-horizontal:right;mso-position-horizontal-relative:page;mso-position-vertical:bottom;mso-position-vertical-relative:page" adj="21600" fillcolor="#d2eaf1 [824]" stroked="f">
               <v:textbox style="mso-next-textbox:#_x0000_s11265">
                 <w:txbxContent>
                   <w:p>
@@ -30518,7 +30353,7 @@
                           <w:sz w:val="72"/>
                           <w:szCs w:val="72"/>
                         </w:rPr>
-                        <w:t>22</w:t>
+                        <w:t>16</w:t>
                       </w:r>
                     </w:fldSimple>
                   </w:p>
@@ -32897,7 +32732,7 @@
 </file>
 
 <file path=customXml/itemProps1.xml><?xml version="1.0" encoding="utf-8"?>
-<ds:datastoreItem xmlns:ds="http://schemas.openxmlformats.org/officeDocument/2006/customXml" ds:itemID="{D3B0B05A-ED1E-46CA-8C81-359A875B165E}">
+<ds:datastoreItem xmlns:ds="http://schemas.openxmlformats.org/officeDocument/2006/customXml" ds:itemID="{8FFCDE5E-01FB-4A0E-8A15-F0F20C7C75B1}">
   <ds:schemaRefs>
     <ds:schemaRef ds:uri="http://schemas.openxmlformats.org/officeDocument/2006/bibliography"/>
   </ds:schemaRefs>

</xml_diff>

<commit_message>
Adds the Catalog endpoint #30
</commit_message>
<xml_diff>
--- a/Documentation/API Documentation.docx
+++ b/Documentation/API Documentation.docx
@@ -3381,6 +3381,153 @@
         <w:tc>
           <w:tcPr>
             <w:tcW w:w="0" w:type="auto"/>
+            <w:shd w:val="clear" w:color="auto" w:fill="8DB3E2" w:themeFill="text2" w:themeFillTint="66"/>
+            <w:vAlign w:val="center"/>
+          </w:tcPr>
+          <w:p>
+            <w:pPr>
+              <w:jc w:val="center"/>
+              <w:rPr>
+                <w:rFonts w:ascii="Century Gothic" w:hAnsi="Century Gothic"/>
+                <w:b/>
+                <w:sz w:val="20"/>
+                <w:szCs w:val="20"/>
+                <w:lang w:val="en-US"/>
+              </w:rPr>
+            </w:pPr>
+            <w:r>
+              <w:rPr>
+                <w:rFonts w:ascii="Century Gothic" w:hAnsi="Century Gothic"/>
+                <w:b/>
+                <w:sz w:val="20"/>
+                <w:szCs w:val="20"/>
+                <w:lang w:val="en-US"/>
+              </w:rPr>
+              <w:t>Catalog</w:t>
+            </w:r>
+          </w:p>
+        </w:tc>
+        <w:tc>
+          <w:tcPr>
+            <w:tcW w:w="0" w:type="auto"/>
+            <w:shd w:val="clear" w:color="auto" w:fill="D9D9D9" w:themeFill="background1" w:themeFillShade="D9"/>
+            <w:vAlign w:val="center"/>
+          </w:tcPr>
+          <w:p>
+            <w:pPr>
+              <w:jc w:val="center"/>
+              <w:rPr>
+                <w:rFonts w:ascii="Century Gothic" w:hAnsi="Century Gothic"/>
+                <w:sz w:val="20"/>
+                <w:szCs w:val="20"/>
+                <w:lang w:val="en-US"/>
+              </w:rPr>
+            </w:pPr>
+            <w:r>
+              <w:rPr>
+                <w:rFonts w:ascii="Century Gothic" w:hAnsi="Century Gothic"/>
+                <w:sz w:val="20"/>
+                <w:szCs w:val="20"/>
+                <w:lang w:val="en-US"/>
+              </w:rPr>
+              <w:t>GET</w:t>
+            </w:r>
+          </w:p>
+        </w:tc>
+        <w:tc>
+          <w:tcPr>
+            <w:tcW w:w="0" w:type="auto"/>
+            <w:shd w:val="clear" w:color="auto" w:fill="D9D9D9" w:themeFill="background1" w:themeFillShade="D9"/>
+            <w:vAlign w:val="center"/>
+          </w:tcPr>
+          <w:p>
+            <w:pPr>
+              <w:pStyle w:val="NormalWeb"/>
+              <w:spacing w:before="0" w:beforeAutospacing="0" w:after="0" w:afterAutospacing="0" w:line="276" w:lineRule="auto"/>
+              <w:rPr>
+                <w:rFonts w:ascii="Century Gothic" w:hAnsi="Century Gothic"/>
+                <w:bCs/>
+                <w:color w:val="000000"/>
+                <w:sz w:val="20"/>
+                <w:szCs w:val="20"/>
+                <w:lang w:val="en-US"/>
+              </w:rPr>
+            </w:pPr>
+            <w:r>
+              <w:rPr>
+                <w:rFonts w:ascii="Century Gothic" w:hAnsi="Century Gothic"/>
+                <w:bCs/>
+                <w:color w:val="000000"/>
+                <w:sz w:val="20"/>
+                <w:szCs w:val="20"/>
+                <w:lang w:val="en-US"/>
+              </w:rPr>
+              <w:t>/User</w:t>
+            </w:r>
+            <w:proofErr w:type="gramStart"/>
+            <w:r>
+              <w:rPr>
+                <w:rFonts w:ascii="Century Gothic" w:hAnsi="Century Gothic"/>
+                <w:bCs/>
+                <w:color w:val="000000"/>
+                <w:sz w:val="20"/>
+                <w:szCs w:val="20"/>
+                <w:lang w:val="en-US"/>
+              </w:rPr>
+              <w:t>/:Id</w:t>
+            </w:r>
+            <w:proofErr w:type="gramEnd"/>
+            <w:r>
+              <w:rPr>
+                <w:rFonts w:ascii="Century Gothic" w:hAnsi="Century Gothic"/>
+                <w:bCs/>
+                <w:color w:val="000000"/>
+                <w:sz w:val="20"/>
+                <w:szCs w:val="20"/>
+                <w:lang w:val="en-US"/>
+              </w:rPr>
+              <w:t>/Catalog</w:t>
+            </w:r>
+          </w:p>
+        </w:tc>
+        <w:tc>
+          <w:tcPr>
+            <w:tcW w:w="0" w:type="auto"/>
+            <w:shd w:val="clear" w:color="auto" w:fill="D9D9D9" w:themeFill="background1" w:themeFillShade="D9"/>
+            <w:vAlign w:val="center"/>
+          </w:tcPr>
+          <w:p>
+            <w:pPr>
+              <w:rPr>
+                <w:rFonts w:ascii="Century Gothic" w:hAnsi="Century Gothic"/>
+                <w:color w:val="000000"/>
+                <w:sz w:val="20"/>
+                <w:szCs w:val="20"/>
+                <w:lang w:val="en-US"/>
+              </w:rPr>
+            </w:pPr>
+            <w:r>
+              <w:rPr>
+                <w:rFonts w:ascii="Century Gothic" w:hAnsi="Century Gothic"/>
+                <w:color w:val="000000"/>
+                <w:sz w:val="20"/>
+                <w:szCs w:val="20"/>
+                <w:lang w:val="en-US"/>
+              </w:rPr>
+              <w:t>Returns the course catalog list for a given user.</w:t>
+            </w:r>
+            <w:bookmarkStart w:id="5" w:name="_GoBack"/>
+            <w:bookmarkEnd w:id="5"/>
+          </w:p>
+        </w:tc>
+      </w:tr>
+      <w:tr>
+        <w:trPr>
+          <w:trHeight w:val="851"/>
+        </w:trPr>
+        <w:tc>
+          <w:tcPr>
+            <w:tcW w:w="0" w:type="auto"/>
             <w:vMerge w:val="restart"/>
             <w:shd w:val="clear" w:color="auto" w:fill="8DB3E2" w:themeFill="text2" w:themeFillTint="66"/>
             <w:vAlign w:val="center"/>
@@ -3720,20 +3867,8 @@
                 <w:sz w:val="20"/>
                 <w:szCs w:val="20"/>
               </w:rPr>
-              <w:t>/Content</w:t>
+              <w:t>/Content/:Id</w:t>
             </w:r>
-            <w:proofErr w:type="gramStart"/>
-            <w:r>
-              <w:rPr>
-                <w:rFonts w:ascii="Century Gothic" w:hAnsi="Century Gothic"/>
-                <w:bCs/>
-                <w:color w:val="000000"/>
-                <w:sz w:val="20"/>
-                <w:szCs w:val="20"/>
-              </w:rPr>
-              <w:t>/:Id</w:t>
-            </w:r>
-            <w:proofErr w:type="gramEnd"/>
           </w:p>
         </w:tc>
         <w:tc>
@@ -3752,7 +3887,6 @@
                 <w:lang w:val="en-US"/>
               </w:rPr>
             </w:pPr>
-            <w:bookmarkStart w:id="5" w:name="_GoBack"/>
             <w:r>
               <w:rPr>
                 <w:rFonts w:ascii="Century Gothic" w:hAnsi="Century Gothic"/>
@@ -3783,7 +3917,6 @@
               </w:rPr>
               <w:t xml:space="preserve"> with the associated Id.</w:t>
             </w:r>
-            <w:bookmarkEnd w:id="5"/>
           </w:p>
         </w:tc>
       </w:tr>
@@ -30700,7 +30833,7 @@
                 <v:h position="#0,topLeft" xrange="0,21600"/>
               </v:handles>
             </v:shapetype>
-            <v:shape id="_x0000_s2049" type="#_x0000_t5" style="position:absolute;left:0;text-align:left;margin-left:6231.9pt;margin-top:0;width:167.4pt;height:161.8pt;z-index:251660288;mso-position-horizontal:right;mso-position-horizontal-relative:page;mso-position-vertical:bottom;mso-position-vertical-relative:page" adj="21600" fillcolor="#d2eaf1 [824]" stroked="f">
+            <v:shape id="_x0000_s2049" type="#_x0000_t5" style="position:absolute;left:0;text-align:left;margin-left:6348.1pt;margin-top:0;width:167.4pt;height:161.8pt;z-index:251660288;mso-position-horizontal:right;mso-position-horizontal-relative:page;mso-position-vertical:bottom;mso-position-vertical-relative:page" adj="21600" fillcolor="#d2eaf1 [824]" stroked="f">
               <v:textbox style="mso-next-textbox:#_x0000_s2049">
                 <w:txbxContent>
                   <w:p>
@@ -32620,7 +32753,7 @@
     <w:lsdException w:name="Table Web 2" w:semiHidden="1" w:unhideWhenUsed="1"/>
     <w:lsdException w:name="Table Web 3" w:semiHidden="1" w:unhideWhenUsed="1"/>
     <w:lsdException w:name="Balloon Text" w:semiHidden="1" w:unhideWhenUsed="1"/>
-    <w:lsdException w:name="Table Grid" w:semiHidden="1" w:uiPriority="59" w:unhideWhenUsed="1"/>
+    <w:lsdException w:name="Table Grid" w:uiPriority="59"/>
     <w:lsdException w:name="Table Theme" w:semiHidden="1" w:unhideWhenUsed="1"/>
     <w:lsdException w:name="Placeholder Text" w:semiHidden="1"/>
     <w:lsdException w:name="No Spacing" w:uiPriority="1" w:qFormat="1"/>
@@ -33361,7 +33494,7 @@
 </file>
 
 <file path=customXml/itemProps1.xml><?xml version="1.0" encoding="utf-8"?>
-<ds:datastoreItem xmlns:ds="http://schemas.openxmlformats.org/officeDocument/2006/customXml" ds:itemID="{9AD9AC02-FF08-4B0B-B9D4-9168576395F9}">
+<ds:datastoreItem xmlns:ds="http://schemas.openxmlformats.org/officeDocument/2006/customXml" ds:itemID="{4B9F99BD-2B9F-4422-B66A-066E7172DE19}">
   <ds:schemaRefs>
     <ds:schemaRef ds:uri="http://schemas.openxmlformats.org/officeDocument/2006/bibliography"/>
   </ds:schemaRefs>

</xml_diff>